<commit_message>
Added CCA4 license file
</commit_message>
<xml_diff>
--- a/project_requirements.docx
+++ b/project_requirements.docx
@@ -43,30 +43,14 @@
       <w:r>
         <w:br/>
       </w:r>
-      <w:r>
-        <w:fldChar w:fldCharType="begin"/>
-      </w:r>
-      <w:r>
-        <w:instrText>HYPERLINK "</w:instrText>
-      </w:r>
-      <w:r>
-        <w:instrText>https://opendata.ncats.nih.gov/covid19/variant/real-world-evidence</w:instrText>
-      </w:r>
-      <w:r>
-        <w:instrText>"</w:instrText>
-      </w:r>
-      <w:r>
-        <w:fldChar w:fldCharType="separate"/>
-      </w:r>
-      <w:r>
-        <w:rPr>
-          <w:rStyle w:val="Hyperlink"/>
-        </w:rPr>
-        <w:t>https://opendata.ncats.nih.gov/covid19/variant/real-world-evidence</w:t>
-      </w:r>
-      <w:r>
-        <w:fldChar w:fldCharType="end"/>
-      </w:r>
+      <w:hyperlink r:id="rId5" w:history="1">
+        <w:r>
+          <w:rPr>
+            <w:rStyle w:val="Hyperlink"/>
+          </w:rPr>
+          <w:t>https://opendata.ncats.nih.gov/covid19/variant/real-world-evidence</w:t>
+        </w:r>
+      </w:hyperlink>
     </w:p>
     <w:p>
       <w:r>
@@ -113,33 +97,13 @@
         </w:numPr>
       </w:pPr>
       <w:r>
-        <w:t>Middleware should be develope</w:t>
-      </w:r>
-      <w:r>
-        <w:t>d</w:t>
-      </w:r>
-      <w:r>
-        <w:t xml:space="preserve"> using </w:t>
-      </w:r>
-      <w:proofErr w:type="spellStart"/>
-      <w:r>
-        <w:t>FastAPI</w:t>
-      </w:r>
-      <w:proofErr w:type="spellEnd"/>
-      <w:r>
-        <w:t xml:space="preserve"> in Python</w:t>
-      </w:r>
-    </w:p>
-    <w:p>
-      <w:pPr>
-        <w:pStyle w:val="ListParagraph"/>
-        <w:numPr>
-          <w:ilvl w:val="0"/>
-          <w:numId w:val="1"/>
-        </w:numPr>
-      </w:pPr>
-      <w:r>
-        <w:t>Back-end database should be Postgres and simply needs the one table for Real-World Evidence (.csv file of this data is attached)</w:t>
+        <w:t xml:space="preserve">In place of back-end middleware and </w:t>
+      </w:r>
+      <w:r>
+        <w:t xml:space="preserve">a working </w:t>
+      </w:r>
+      <w:r>
+        <w:t>database, a .CSV file has been provided that contains all of the data. You can simply load that file into your app to get the data you need.</w:t>
       </w:r>
     </w:p>
     <w:p>
@@ -1001,6 +965,15 @@
         <w:t xml:space="preserve"> the relevant images for this design.</w:t>
       </w:r>
     </w:p>
+    <w:p>
+      <w:r>
+        <w:t xml:space="preserve">Set the page title to: NCATS </w:t>
+      </w:r>
+      <w:r>
+        <w:t>Real-World Evidence</w:t>
+      </w:r>
+    </w:p>
+    <w:p/>
     <w:p/>
     <w:sectPr>
       <w:pgSz w:w="12240" w:h="15840"/>

</xml_diff>